<commit_message>
changed text on optional
</commit_message>
<xml_diff>
--- a/Nachschlagewerk/Java 8 API Design Prinzipien.docx
+++ b/Nachschlagewerk/Java 8 API Design Prinzipien.docx
@@ -62,6 +62,50 @@
           <w:u w:val="single"/>
         </w:rPr>
         <w:t>Optional</w:t>
+      </w:r>
+      <w:r>
+        <w:rPr>
+          <w:rFonts w:ascii="Times New Roman" w:hAnsi="Times New Roman" w:cs="Times New Roman"/>
+          <w:b/>
+          <w:i/>
+          <w:sz w:val="28"/>
+          <w:szCs w:val="28"/>
+          <w:u w:val="single"/>
+        </w:rPr>
+        <w:t xml:space="preserve"> </w:t>
+      </w:r>
+      <w:r>
+        <w:rPr>
+          <w:rFonts w:ascii="Times New Roman" w:hAnsi="Times New Roman" w:cs="Times New Roman"/>
+          <w:b/>
+          <w:i/>
+          <w:sz w:val="28"/>
+          <w:szCs w:val="28"/>
+          <w:u w:val="single"/>
+        </w:rPr>
+        <w:t>&lt;</w:t>
+      </w:r>
+      <w:r>
+        <w:rPr>
+          <w:rFonts w:ascii="Times New Roman" w:hAnsi="Times New Roman" w:cs="Times New Roman"/>
+          <w:b/>
+          <w:i/>
+          <w:sz w:val="28"/>
+          <w:szCs w:val="28"/>
+          <w:u w:val="single"/>
+        </w:rPr>
+        <w:t>T</w:t>
+      </w:r>
+      <w:r>
+        <w:rPr>
+          <w:rFonts w:ascii="Times New Roman" w:hAnsi="Times New Roman" w:cs="Times New Roman"/>
+          <w:b/>
+          <w:i/>
+          <w:sz w:val="28"/>
+          <w:szCs w:val="28"/>
+          <w:u w:val="single"/>
+        </w:rPr>
+        <w:t>&gt;</w:t>
       </w:r>
     </w:p>
     <w:p>
@@ -98,23 +142,29 @@
         </w:rPr>
         <w:t xml:space="preserve">Die Klasse </w:t>
       </w:r>
-      <w:proofErr w:type="gramStart"/>
-      <w:r>
-        <w:rPr>
-          <w:rFonts w:ascii="Times New Roman" w:hAnsi="Times New Roman" w:cs="Times New Roman"/>
-          <w:sz w:val="28"/>
-          <w:szCs w:val="28"/>
-        </w:rPr>
-        <w:t>java.util</w:t>
-      </w:r>
-      <w:proofErr w:type="gramEnd"/>
-      <w:r>
-        <w:rPr>
-          <w:rFonts w:ascii="Times New Roman" w:hAnsi="Times New Roman" w:cs="Times New Roman"/>
-          <w:sz w:val="28"/>
-          <w:szCs w:val="28"/>
-        </w:rPr>
-        <w:t>.Optional&lt;T&gt; stellt Methoden bereit, um den oft lästigen und aufgeblähten Code produzierenden Umgang mit null-Werten deutlich zu vereinfachen</w:t>
+      <w:r>
+        <w:rPr>
+          <w:rFonts w:ascii="Times New Roman" w:hAnsi="Times New Roman" w:cs="Times New Roman"/>
+          <w:sz w:val="28"/>
+          <w:szCs w:val="28"/>
+        </w:rPr>
+        <w:t>Optional</w:t>
+      </w:r>
+      <w:r>
+        <w:rPr>
+          <w:rFonts w:ascii="Times New Roman" w:hAnsi="Times New Roman" w:cs="Times New Roman"/>
+          <w:sz w:val="28"/>
+          <w:szCs w:val="28"/>
+        </w:rPr>
+        <w:t xml:space="preserve"> </w:t>
+      </w:r>
+      <w:r>
+        <w:rPr>
+          <w:rFonts w:ascii="Times New Roman" w:hAnsi="Times New Roman" w:cs="Times New Roman"/>
+          <w:sz w:val="28"/>
+          <w:szCs w:val="28"/>
+        </w:rPr>
+        <w:t>&lt;T&gt; stellt Methoden bereit, um den oft lästigen Umgang mit null-Werten deutlich zu vereinfachen</w:t>
       </w:r>
     </w:p>
     <w:p>
@@ -136,7 +186,55 @@
           <w:sz w:val="28"/>
           <w:szCs w:val="28"/>
         </w:rPr>
-        <w:t xml:space="preserve">Ein Optional ist ein Objekt, das man sich als Datenbehälter vorstellen kann, der entweder einen Wert enthält oder leer (empty) ist. Leer ist nicht gleichbedeutend mit </w:t>
+        <w:t>Ein Optional</w:t>
+      </w:r>
+      <w:r>
+        <w:rPr>
+          <w:rFonts w:ascii="Times New Roman" w:hAnsi="Times New Roman" w:cs="Times New Roman"/>
+          <w:sz w:val="28"/>
+          <w:szCs w:val="28"/>
+        </w:rPr>
+        <w:t xml:space="preserve"> kann </w:t>
+      </w:r>
+      <w:r>
+        <w:rPr>
+          <w:rFonts w:ascii="Times New Roman" w:hAnsi="Times New Roman" w:cs="Times New Roman"/>
+          <w:sz w:val="28"/>
+          <w:szCs w:val="28"/>
+        </w:rPr>
+        <w:t>man sich als Datenbehälter vorstellen, der entweder einen Wert enthält oder leer (</w:t>
+      </w:r>
+      <w:r>
+        <w:rPr>
+          <w:rFonts w:ascii="Times New Roman" w:hAnsi="Times New Roman" w:cs="Times New Roman"/>
+          <w:sz w:val="28"/>
+          <w:szCs w:val="28"/>
+        </w:rPr>
+        <w:t>Optional.</w:t>
+      </w:r>
+      <w:r>
+        <w:rPr>
+          <w:rFonts w:ascii="Times New Roman" w:hAnsi="Times New Roman" w:cs="Times New Roman"/>
+          <w:sz w:val="28"/>
+          <w:szCs w:val="28"/>
+        </w:rPr>
+        <w:t xml:space="preserve">empty) ist. </w:t>
+      </w:r>
+      <w:r>
+        <w:rPr>
+          <w:rFonts w:ascii="Times New Roman" w:hAnsi="Times New Roman" w:cs="Times New Roman"/>
+          <w:sz w:val="28"/>
+          <w:szCs w:val="28"/>
+        </w:rPr>
+        <w:t xml:space="preserve">Das </w:t>
+      </w:r>
+      <w:r>
+        <w:rPr>
+          <w:rFonts w:ascii="Times New Roman" w:hAnsi="Times New Roman" w:cs="Times New Roman"/>
+          <w:sz w:val="28"/>
+          <w:szCs w:val="28"/>
+        </w:rPr>
+        <w:t xml:space="preserve">ist nicht gleichbedeutend mit </w:t>
       </w:r>
       <w:r>
         <w:rPr>
@@ -166,7 +264,7 @@
           <w:sz w:val="28"/>
           <w:szCs w:val="28"/>
         </w:rPr>
-        <w:t>An Schnittstellen wird Optional&lt;T&gt; an Stelle von Referenzen verwendet, die null sein können.</w:t>
+        <w:t>An Schnittstellen wird Optional</w:t>
       </w:r>
       <w:r>
         <w:rPr>
@@ -182,7 +280,23 @@
           <w:sz w:val="28"/>
           <w:szCs w:val="28"/>
         </w:rPr>
-        <w:t>Solche optionalen Referenzen können nicht mehr einfach einer Methode übergeben werden, für die null nicht zulässig ist.</w:t>
+        <w:t xml:space="preserve">&lt;T&gt; </w:t>
+      </w:r>
+      <w:r>
+        <w:rPr>
+          <w:rFonts w:ascii="Times New Roman" w:hAnsi="Times New Roman" w:cs="Times New Roman"/>
+          <w:sz w:val="28"/>
+          <w:szCs w:val="28"/>
+        </w:rPr>
+        <w:t xml:space="preserve">z.B </w:t>
+      </w:r>
+      <w:r>
+        <w:rPr>
+          <w:rFonts w:ascii="Times New Roman" w:hAnsi="Times New Roman" w:cs="Times New Roman"/>
+          <w:sz w:val="28"/>
+          <w:szCs w:val="28"/>
+        </w:rPr>
+        <w:t>an Stelle von Referenzen verwendet, die null sein können</w:t>
       </w:r>
     </w:p>
     <w:p>
@@ -204,7 +318,31 @@
           <w:sz w:val="28"/>
           <w:szCs w:val="28"/>
         </w:rPr>
-        <w:t>Fazit: Optional kann sowohl helfen, Code zu vereinfachen, als auch NullPointerExceptions zu vermeiden.</w:t>
+        <w:t>Fazit:</w:t>
+      </w:r>
+      <w:r>
+        <w:rPr>
+          <w:rFonts w:ascii="Times New Roman" w:hAnsi="Times New Roman" w:cs="Times New Roman"/>
+          <w:sz w:val="28"/>
+          <w:szCs w:val="28"/>
+        </w:rPr>
+        <w:t xml:space="preserve"> Optional </w:t>
+      </w:r>
+      <w:r>
+        <w:rPr>
+          <w:rFonts w:ascii="Times New Roman" w:hAnsi="Times New Roman" w:cs="Times New Roman"/>
+          <w:sz w:val="28"/>
+          <w:szCs w:val="28"/>
+        </w:rPr>
+        <w:t xml:space="preserve">&lt;T&gt; </w:t>
+      </w:r>
+      <w:r>
+        <w:rPr>
+          <w:rFonts w:ascii="Times New Roman" w:hAnsi="Times New Roman" w:cs="Times New Roman"/>
+          <w:sz w:val="28"/>
+          <w:szCs w:val="28"/>
+        </w:rPr>
+        <w:t>kann sowohl helfen, Code zu vereinfachen, als auch NullPointerExceptions zu vermeiden.</w:t>
       </w:r>
       <w:r>
         <w:rPr>
@@ -228,7 +366,7 @@
           <w:sz w:val="28"/>
           <w:szCs w:val="28"/>
         </w:rPr>
-        <w:t>n der Praxis funktioniert dieser Ansatz nur, wenn Optional konsequent im eigenen Code sowie allen verwendeten Bibliotheken eingesetzt wird.</w:t>
+        <w:t>n der Praxis funktioniert dieser Ansatz nur, wenn Optional konsequent im eigenen Code</w:t>
       </w:r>
       <w:r>
         <w:rPr>
@@ -244,23 +382,15 @@
           <w:sz w:val="28"/>
           <w:szCs w:val="28"/>
         </w:rPr>
-        <w:t>Leider scheitert man bereits bei der Standardbibliothek: Denn Java 8 verwendet die neue Klasse ausschließlich in der Stream-API. Alle anderen Klassen bleiben</w:t>
-      </w:r>
-      <w:r>
-        <w:rPr>
-          <w:rFonts w:ascii="Times New Roman" w:hAnsi="Times New Roman" w:cs="Times New Roman"/>
-          <w:sz w:val="28"/>
-          <w:szCs w:val="28"/>
-        </w:rPr>
-        <w:t xml:space="preserve"> </w:t>
-      </w:r>
-      <w:r>
-        <w:rPr>
-          <w:rFonts w:ascii="Times New Roman" w:hAnsi="Times New Roman" w:cs="Times New Roman"/>
-          <w:sz w:val="28"/>
-          <w:szCs w:val="28"/>
-        </w:rPr>
-        <w:t>vermutlich aus Kompatibilitätsgründen unangetastet. Das heißt: Mit NullPointerExceptions müssen Java-Entwickler noch eine Weile leben.</w:t>
+        <w:t>umgesetzt wird</w:t>
+      </w:r>
+      <w:r>
+        <w:rPr>
+          <w:rFonts w:ascii="Times New Roman" w:hAnsi="Times New Roman" w:cs="Times New Roman"/>
+          <w:sz w:val="28"/>
+          <w:szCs w:val="28"/>
+        </w:rPr>
+        <w:t>.</w:t>
       </w:r>
     </w:p>
     <w:p>
@@ -528,7 +658,6 @@
           <w:szCs w:val="28"/>
           <w:u w:val="single"/>
         </w:rPr>
-        <w:lastRenderedPageBreak/>
         <w:t>Streams anstatt Arrays</w:t>
       </w:r>
     </w:p>
@@ -586,7 +715,18 @@
           <w:sz w:val="28"/>
           <w:szCs w:val="28"/>
         </w:rPr>
-        <w:t xml:space="preserve">Mit Java 8 verfügt die Collection Schnittstelle über zwei Methoden zum Generieren eines </w:t>
+        <w:lastRenderedPageBreak/>
+        <w:t>Mit J</w:t>
+      </w:r>
+      <w:bookmarkStart w:id="0" w:name="_GoBack"/>
+      <w:bookmarkEnd w:id="0"/>
+      <w:r>
+        <w:rPr>
+          <w:rFonts w:ascii="Times New Roman" w:hAnsi="Times New Roman" w:cs="Times New Roman"/>
+          <w:sz w:val="28"/>
+          <w:szCs w:val="28"/>
+        </w:rPr>
+        <w:t xml:space="preserve">ava 8 verfügt die Collection Schnittstelle über zwei Methoden zum Generieren eines </w:t>
       </w:r>
       <w:r>
         <w:rPr>
@@ -998,7 +1138,6 @@
           <w:szCs w:val="28"/>
           <w:u w:val="single"/>
         </w:rPr>
-        <w:lastRenderedPageBreak/>
         <w:t>Funktionale Interfaces und Lamdas</w:t>
       </w:r>
     </w:p>
@@ -1034,7 +1173,16 @@
           <w:sz w:val="28"/>
           <w:szCs w:val="28"/>
         </w:rPr>
-        <w:t>Lambda-Ausdrücke sind Implementierungen von funktionalen Schnittstellen, also Schnittstellen mit genau einer abstrakten Methode, und eine Alternative und Abkürzung zu Klassen, die Schnittstellen implementieren. So lässt sich sehr einfach Programmcode ausdrücken und an anderen Methoden übergeben.</w:t>
+        <w:t xml:space="preserve">Lambda-Ausdrücke sind Implementierungen von funktionalen Schnittstellen, also Schnittstellen mit genau einer abstrakten Methode, und eine Alternative und Abkürzung zu Klassen, die Schnittstellen </w:t>
+      </w:r>
+      <w:r>
+        <w:rPr>
+          <w:rFonts w:ascii="Times New Roman" w:hAnsi="Times New Roman" w:cs="Times New Roman"/>
+          <w:sz w:val="28"/>
+          <w:szCs w:val="28"/>
+        </w:rPr>
+        <w:lastRenderedPageBreak/>
+        <w:t>implementieren. So lässt sich sehr einfach Programmcode ausdrücken und an anderen Methoden übergeben.</w:t>
       </w:r>
     </w:p>
     <w:p>
@@ -1158,140 +1306,130 @@
           <w:sz w:val="28"/>
           <w:szCs w:val="28"/>
         </w:rPr>
-        <w:t>Lambda-Ausdrücke werden mittlerweile in Java Programmen sehr häufig eingesetzt, da man mit ihnen deutlich kompakteren Code schreiben kann. Insbesondere in Kombination mit Streams sind sie ein tolles Mittel, um lange Schleifen zu ersetzen. Funktionale Interfaces sind eine notwendige Voraussetzung für den Einsatz von Lambdas. Daher kann ich euch wirklich nur empfehlen die vom JDK angebotenen funktionalen Interfaces zu kennen, da sie euch tolle neue Dinge wie z.B. die reaktive Programmierung mit Spring WebFlux</w:t>
-      </w:r>
-      <w:bookmarkStart w:id="0" w:name="_GoBack"/>
-      <w:bookmarkEnd w:id="0"/>
-      <w:r>
-        <w:rPr>
-          <w:rFonts w:ascii="Times New Roman" w:hAnsi="Times New Roman" w:cs="Times New Roman"/>
-          <w:sz w:val="28"/>
-          <w:szCs w:val="28"/>
-        </w:rPr>
-        <w:t xml:space="preserve"> ermöglichen</w:t>
-      </w:r>
-    </w:p>
-    <w:p>
-      <w:pPr>
-        <w:rPr>
-          <w:rFonts w:ascii="Times New Roman" w:hAnsi="Times New Roman" w:cs="Times New Roman"/>
-          <w:sz w:val="28"/>
-          <w:szCs w:val="28"/>
-        </w:rPr>
-      </w:pPr>
-    </w:p>
-    <w:p>
-      <w:pPr>
-        <w:rPr>
-          <w:rFonts w:ascii="Times New Roman" w:hAnsi="Times New Roman" w:cs="Times New Roman"/>
-          <w:sz w:val="28"/>
-          <w:szCs w:val="28"/>
-        </w:rPr>
-      </w:pPr>
-    </w:p>
-    <w:p>
-      <w:pPr>
-        <w:rPr>
-          <w:rFonts w:ascii="Times New Roman" w:hAnsi="Times New Roman" w:cs="Times New Roman"/>
-          <w:sz w:val="28"/>
-          <w:szCs w:val="28"/>
-        </w:rPr>
-      </w:pPr>
-    </w:p>
-    <w:p>
-      <w:pPr>
-        <w:jc w:val="center"/>
-        <w:rPr>
-          <w:rFonts w:ascii="Times New Roman" w:hAnsi="Times New Roman" w:cs="Times New Roman"/>
-          <w:b/>
-          <w:i/>
-          <w:sz w:val="28"/>
-          <w:szCs w:val="28"/>
-          <w:u w:val="single"/>
-        </w:rPr>
-      </w:pPr>
-      <w:r>
-        <w:rPr>
-          <w:rFonts w:ascii="Times New Roman" w:hAnsi="Times New Roman" w:cs="Times New Roman"/>
-          <w:b/>
-          <w:i/>
-          <w:sz w:val="28"/>
-          <w:szCs w:val="28"/>
-          <w:u w:val="single"/>
+        <w:t>Lambda-Ausdrücke werden mittlerweile in Java Programmen sehr häufig eingesetzt, da man mit ihnen deutlich kompakteren Code schreiben kann. Insbesondere in Kombination mit Streams sind sie ein tolles Mittel, um lange Schleifen zu ersetzen. Funktionale Interfaces sind eine notwendige Voraussetzung für den Einsatz von Lambdas. Daher kann ich euch wirklich nur empfehlen die vom JDK angebotenen funktionalen Interfaces zu kennen, da sie euch tolle neue Dinge wie z.B. die reaktive Programmierung mit Spring WebFlux ermöglichen</w:t>
+      </w:r>
+    </w:p>
+    <w:p>
+      <w:pPr>
+        <w:rPr>
+          <w:rFonts w:ascii="Times New Roman" w:hAnsi="Times New Roman" w:cs="Times New Roman"/>
+          <w:sz w:val="28"/>
+          <w:szCs w:val="28"/>
+        </w:rPr>
+      </w:pPr>
+    </w:p>
+    <w:p>
+      <w:pPr>
+        <w:rPr>
+          <w:rFonts w:ascii="Times New Roman" w:hAnsi="Times New Roman" w:cs="Times New Roman"/>
+          <w:sz w:val="28"/>
+          <w:szCs w:val="28"/>
+        </w:rPr>
+      </w:pPr>
+    </w:p>
+    <w:p>
+      <w:pPr>
+        <w:rPr>
+          <w:rFonts w:ascii="Times New Roman" w:hAnsi="Times New Roman" w:cs="Times New Roman"/>
+          <w:sz w:val="28"/>
+          <w:szCs w:val="28"/>
+        </w:rPr>
+      </w:pPr>
+    </w:p>
+    <w:p>
+      <w:pPr>
+        <w:jc w:val="center"/>
+        <w:rPr>
+          <w:rFonts w:ascii="Times New Roman" w:hAnsi="Times New Roman" w:cs="Times New Roman"/>
+          <w:b/>
+          <w:i/>
+          <w:sz w:val="28"/>
+          <w:szCs w:val="28"/>
+          <w:u w:val="single"/>
+        </w:rPr>
+      </w:pPr>
+      <w:r>
+        <w:rPr>
+          <w:rFonts w:ascii="Times New Roman" w:hAnsi="Times New Roman" w:cs="Times New Roman"/>
+          <w:b/>
+          <w:i/>
+          <w:sz w:val="28"/>
+          <w:szCs w:val="28"/>
+          <w:u w:val="single"/>
+        </w:rPr>
+        <w:t>@FunctionalInterface Annotation</w:t>
+      </w:r>
+    </w:p>
+    <w:p>
+      <w:pPr>
+        <w:jc w:val="center"/>
+        <w:rPr>
+          <w:rFonts w:ascii="Times New Roman" w:hAnsi="Times New Roman" w:cs="Times New Roman"/>
+          <w:b/>
+          <w:i/>
+          <w:sz w:val="28"/>
+          <w:szCs w:val="28"/>
+          <w:u w:val="single"/>
+        </w:rPr>
+      </w:pPr>
+    </w:p>
+    <w:p>
+      <w:pPr>
+        <w:rPr>
+          <w:rFonts w:ascii="Times New Roman" w:hAnsi="Times New Roman" w:cs="Times New Roman"/>
+          <w:sz w:val="28"/>
+          <w:szCs w:val="28"/>
+        </w:rPr>
+      </w:pPr>
+      <w:r>
+        <w:rPr>
+          <w:rFonts w:ascii="Times New Roman" w:hAnsi="Times New Roman" w:cs="Times New Roman"/>
+          <w:sz w:val="28"/>
+          <w:szCs w:val="28"/>
+        </w:rPr>
+        <w:t>i</w:t>
+      </w:r>
+      <w:r>
+        <w:rPr>
+          <w:rFonts w:ascii="Times New Roman" w:hAnsi="Times New Roman" w:cs="Times New Roman"/>
+          <w:sz w:val="28"/>
+          <w:szCs w:val="28"/>
+        </w:rPr>
+        <w:t>m vorherigen Abschnitt haben wir erfahren, dass jedes Interface mit nur einer</w:t>
+      </w:r>
+    </w:p>
+    <w:p>
+      <w:pPr>
+        <w:rPr>
+          <w:rFonts w:ascii="Times New Roman" w:hAnsi="Times New Roman" w:cs="Times New Roman"/>
+          <w:sz w:val="28"/>
+          <w:szCs w:val="28"/>
+        </w:rPr>
+      </w:pPr>
+      <w:r>
+        <w:rPr>
+          <w:rFonts w:ascii="Times New Roman" w:hAnsi="Times New Roman" w:cs="Times New Roman"/>
+          <w:sz w:val="28"/>
+          <w:szCs w:val="28"/>
+        </w:rPr>
+        <w:t>abstrakten Methode mit einem Lambda-Ausdruck implementiert werden kann.</w:t>
+      </w:r>
+    </w:p>
+    <w:p>
+      <w:pPr>
+        <w:rPr>
+          <w:rFonts w:ascii="Times New Roman" w:hAnsi="Times New Roman" w:cs="Times New Roman"/>
+          <w:sz w:val="28"/>
+          <w:szCs w:val="28"/>
+        </w:rPr>
+      </w:pPr>
+      <w:r>
+        <w:rPr>
+          <w:rFonts w:ascii="Times New Roman" w:hAnsi="Times New Roman" w:cs="Times New Roman"/>
+          <w:sz w:val="28"/>
+          <w:szCs w:val="28"/>
         </w:rPr>
         <w:lastRenderedPageBreak/>
-        <w:t>@FunctionalInterface Annotation</w:t>
-      </w:r>
-    </w:p>
-    <w:p>
-      <w:pPr>
-        <w:jc w:val="center"/>
-        <w:rPr>
-          <w:rFonts w:ascii="Times New Roman" w:hAnsi="Times New Roman" w:cs="Times New Roman"/>
-          <w:b/>
-          <w:i/>
-          <w:sz w:val="28"/>
-          <w:szCs w:val="28"/>
-          <w:u w:val="single"/>
-        </w:rPr>
-      </w:pPr>
-    </w:p>
-    <w:p>
-      <w:pPr>
-        <w:rPr>
-          <w:rFonts w:ascii="Times New Roman" w:hAnsi="Times New Roman" w:cs="Times New Roman"/>
-          <w:sz w:val="28"/>
-          <w:szCs w:val="28"/>
-        </w:rPr>
-      </w:pPr>
-      <w:r>
-        <w:rPr>
-          <w:rFonts w:ascii="Times New Roman" w:hAnsi="Times New Roman" w:cs="Times New Roman"/>
-          <w:sz w:val="28"/>
-          <w:szCs w:val="28"/>
-        </w:rPr>
-        <w:t>i</w:t>
-      </w:r>
-      <w:r>
-        <w:rPr>
-          <w:rFonts w:ascii="Times New Roman" w:hAnsi="Times New Roman" w:cs="Times New Roman"/>
-          <w:sz w:val="28"/>
-          <w:szCs w:val="28"/>
-        </w:rPr>
-        <w:t>m vorherigen Abschnitt haben wir erfahren, dass jedes Interface mit nur einer</w:t>
-      </w:r>
-    </w:p>
-    <w:p>
-      <w:pPr>
-        <w:rPr>
-          <w:rFonts w:ascii="Times New Roman" w:hAnsi="Times New Roman" w:cs="Times New Roman"/>
-          <w:sz w:val="28"/>
-          <w:szCs w:val="28"/>
-        </w:rPr>
-      </w:pPr>
-      <w:r>
-        <w:rPr>
-          <w:rFonts w:ascii="Times New Roman" w:hAnsi="Times New Roman" w:cs="Times New Roman"/>
-          <w:sz w:val="28"/>
-          <w:szCs w:val="28"/>
-        </w:rPr>
-        <w:t>abstrakten Methode mit einem Lambda-Ausdruck implementiert werden kann.</w:t>
-      </w:r>
-    </w:p>
-    <w:p>
-      <w:pPr>
-        <w:rPr>
-          <w:rFonts w:ascii="Times New Roman" w:hAnsi="Times New Roman" w:cs="Times New Roman"/>
-          <w:sz w:val="28"/>
-          <w:szCs w:val="28"/>
-        </w:rPr>
-      </w:pPr>
-      <w:r>
-        <w:rPr>
-          <w:rFonts w:ascii="Times New Roman" w:hAnsi="Times New Roman" w:cs="Times New Roman"/>
-          <w:sz w:val="28"/>
-          <w:szCs w:val="28"/>
-        </w:rPr>
         <w:t>Diese Eigenschaft eines Interfaces kann man auch durch die Annotation @FunctionalInterface festschreiben. Zum Beispiel wird man bei der Deklaration des Interfa</w:t>
       </w:r>
       <w:r>
@@ -1785,99 +1923,99 @@
           <w:u w:val="single"/>
           <w:lang w:val="en-US"/>
         </w:rPr>
+        <w:t>Parametercheck</w:t>
+      </w:r>
+    </w:p>
+    <w:p>
+      <w:pPr>
+        <w:jc w:val="center"/>
+        <w:rPr>
+          <w:rFonts w:ascii="Times New Roman" w:hAnsi="Times New Roman" w:cs="Times New Roman"/>
+          <w:b/>
+          <w:i/>
+          <w:sz w:val="28"/>
+          <w:szCs w:val="28"/>
+          <w:u w:val="single"/>
+          <w:lang w:val="en-US"/>
+        </w:rPr>
+      </w:pPr>
+    </w:p>
+    <w:p>
+      <w:pPr>
+        <w:rPr>
+          <w:rFonts w:ascii="Times New Roman" w:hAnsi="Times New Roman" w:cs="Times New Roman"/>
+          <w:sz w:val="28"/>
+          <w:szCs w:val="28"/>
+        </w:rPr>
+      </w:pPr>
+      <w:r>
+        <w:rPr>
+          <w:rFonts w:ascii="Times New Roman" w:hAnsi="Times New Roman" w:cs="Times New Roman"/>
+          <w:sz w:val="28"/>
+          <w:szCs w:val="28"/>
+        </w:rPr>
+        <w:t>Bei einem Parametercheck geht e</w:t>
+      </w:r>
+      <w:r>
+        <w:rPr>
+          <w:rFonts w:ascii="Times New Roman" w:hAnsi="Times New Roman" w:cs="Times New Roman"/>
+          <w:sz w:val="28"/>
+          <w:szCs w:val="28"/>
+        </w:rPr>
+        <w:t xml:space="preserve">s darum ein Objekt z.B. auf </w:t>
+      </w:r>
+      <w:proofErr w:type="spellStart"/>
+      <w:r>
+        <w:rPr>
+          <w:rFonts w:ascii="Times New Roman" w:hAnsi="Times New Roman" w:cs="Times New Roman"/>
+          <w:sz w:val="28"/>
+          <w:szCs w:val="28"/>
+        </w:rPr>
+        <w:t>Null</w:t>
+      </w:r>
+      <w:proofErr w:type="spellEnd"/>
+      <w:r>
+        <w:rPr>
+          <w:rFonts w:ascii="Times New Roman" w:hAnsi="Times New Roman" w:cs="Times New Roman"/>
+          <w:sz w:val="28"/>
+          <w:szCs w:val="28"/>
+        </w:rPr>
+        <w:t xml:space="preserve"> zu prüfen.</w:t>
+      </w:r>
+    </w:p>
+    <w:p>
+      <w:pPr>
+        <w:rPr>
+          <w:rFonts w:ascii="Times New Roman" w:hAnsi="Times New Roman" w:cs="Times New Roman"/>
+          <w:sz w:val="28"/>
+          <w:szCs w:val="28"/>
+        </w:rPr>
+      </w:pPr>
+    </w:p>
+    <w:p>
+      <w:pPr>
+        <w:jc w:val="center"/>
+        <w:rPr>
+          <w:rFonts w:ascii="Times New Roman" w:hAnsi="Times New Roman" w:cs="Times New Roman"/>
+          <w:b/>
+          <w:i/>
+          <w:sz w:val="28"/>
+          <w:szCs w:val="28"/>
+          <w:u w:val="single"/>
+          <w:lang w:val="en-US"/>
+        </w:rPr>
+      </w:pPr>
+      <w:r>
+        <w:rPr>
+          <w:rFonts w:ascii="Times New Roman" w:hAnsi="Times New Roman" w:cs="Times New Roman"/>
+          <w:b/>
+          <w:i/>
+          <w:sz w:val="28"/>
+          <w:szCs w:val="28"/>
+          <w:u w:val="single"/>
+          <w:lang w:val="en-US"/>
+        </w:rPr>
         <w:lastRenderedPageBreak/>
-        <w:t>Parametercheck</w:t>
-      </w:r>
-    </w:p>
-    <w:p>
-      <w:pPr>
-        <w:jc w:val="center"/>
-        <w:rPr>
-          <w:rFonts w:ascii="Times New Roman" w:hAnsi="Times New Roman" w:cs="Times New Roman"/>
-          <w:b/>
-          <w:i/>
-          <w:sz w:val="28"/>
-          <w:szCs w:val="28"/>
-          <w:u w:val="single"/>
-          <w:lang w:val="en-US"/>
-        </w:rPr>
-      </w:pPr>
-    </w:p>
-    <w:p>
-      <w:pPr>
-        <w:rPr>
-          <w:rFonts w:ascii="Times New Roman" w:hAnsi="Times New Roman" w:cs="Times New Roman"/>
-          <w:sz w:val="28"/>
-          <w:szCs w:val="28"/>
-        </w:rPr>
-      </w:pPr>
-      <w:r>
-        <w:rPr>
-          <w:rFonts w:ascii="Times New Roman" w:hAnsi="Times New Roman" w:cs="Times New Roman"/>
-          <w:sz w:val="28"/>
-          <w:szCs w:val="28"/>
-        </w:rPr>
-        <w:t>Bei einem Parametercheck geht e</w:t>
-      </w:r>
-      <w:r>
-        <w:rPr>
-          <w:rFonts w:ascii="Times New Roman" w:hAnsi="Times New Roman" w:cs="Times New Roman"/>
-          <w:sz w:val="28"/>
-          <w:szCs w:val="28"/>
-        </w:rPr>
-        <w:t xml:space="preserve">s darum ein Objekt z.B. auf </w:t>
-      </w:r>
-      <w:proofErr w:type="spellStart"/>
-      <w:r>
-        <w:rPr>
-          <w:rFonts w:ascii="Times New Roman" w:hAnsi="Times New Roman" w:cs="Times New Roman"/>
-          <w:sz w:val="28"/>
-          <w:szCs w:val="28"/>
-        </w:rPr>
-        <w:t>Null</w:t>
-      </w:r>
-      <w:proofErr w:type="spellEnd"/>
-      <w:r>
-        <w:rPr>
-          <w:rFonts w:ascii="Times New Roman" w:hAnsi="Times New Roman" w:cs="Times New Roman"/>
-          <w:sz w:val="28"/>
-          <w:szCs w:val="28"/>
-        </w:rPr>
-        <w:t xml:space="preserve"> zu prüfen.</w:t>
-      </w:r>
-    </w:p>
-    <w:p>
-      <w:pPr>
-        <w:rPr>
-          <w:rFonts w:ascii="Times New Roman" w:hAnsi="Times New Roman" w:cs="Times New Roman"/>
-          <w:sz w:val="28"/>
-          <w:szCs w:val="28"/>
-        </w:rPr>
-      </w:pPr>
-    </w:p>
-    <w:p>
-      <w:pPr>
-        <w:jc w:val="center"/>
-        <w:rPr>
-          <w:rFonts w:ascii="Times New Roman" w:hAnsi="Times New Roman" w:cs="Times New Roman"/>
-          <w:b/>
-          <w:i/>
-          <w:sz w:val="28"/>
-          <w:szCs w:val="28"/>
-          <w:u w:val="single"/>
-          <w:lang w:val="en-US"/>
-        </w:rPr>
-      </w:pPr>
-      <w:r>
-        <w:rPr>
-          <w:rFonts w:ascii="Times New Roman" w:hAnsi="Times New Roman" w:cs="Times New Roman"/>
-          <w:b/>
-          <w:i/>
-          <w:sz w:val="28"/>
-          <w:szCs w:val="28"/>
-          <w:u w:val="single"/>
-          <w:lang w:val="en-US"/>
-        </w:rPr>
         <w:t xml:space="preserve">Default </w:t>
       </w:r>
       <w:r>
@@ -2209,7 +2347,6 @@
           <w:szCs w:val="28"/>
           <w:u w:val="single"/>
         </w:rPr>
-        <w:lastRenderedPageBreak/>
         <w:t>Was ist eine API und wofür wird es verwendet?</w:t>
       </w:r>
     </w:p>

</xml_diff>